<commit_message>
Uploaded EV data for all vehicles
IEA Global EV Data 2023.csv dataset contains Historical data plus projected data till 2030
</commit_message>
<xml_diff>
--- a/LINKS for DATABASES.docx
+++ b/LINKS for DATABASES.docx
@@ -4,21 +4,8 @@
   <w:body>
     <w:p>
       <w:r>
-        <w:t>IEA-EV-</w:t>
+        <w:t>IEA-EV-dataEV salesHistoricalCars</w:t>
       </w:r>
-      <w:proofErr w:type="spellStart"/>
-      <w:r>
-        <w:t>dataEV</w:t>
-      </w:r>
-      <w:proofErr w:type="spellEnd"/>
-      <w:r>
-        <w:t xml:space="preserve"> </w:t>
-      </w:r>
-      <w:proofErr w:type="spellStart"/>
-      <w:r>
-        <w:t>salesHistoricalCars</w:t>
-      </w:r>
-      <w:proofErr w:type="spellEnd"/>
       <w:r>
         <w:t xml:space="preserve"> - </w:t>
       </w:r>
@@ -32,12 +19,49 @@
       </w:hyperlink>
     </w:p>
     <w:p/>
+    <w:p>
+      <w:pPr>
+        <w:pStyle w:val="Heading3"/>
+        <w:shd w:val="clear" w:color="auto" w:fill="FFFFFF"/>
+        <w:spacing w:before="0"/>
+        <w:textAlignment w:val="baseline"/>
+        <w:rPr>
+          <w:rFonts w:ascii="Arial" w:hAnsi="Arial" w:cs="Arial"/>
+          <w:color w:val="000000"/>
+          <w:spacing w:val="-5"/>
+        </w:rPr>
+      </w:pPr>
+      <w:r>
+        <w:rPr>
+          <w:rFonts w:ascii="Arial" w:hAnsi="Arial" w:cs="Arial"/>
+          <w:color w:val="000000"/>
+          <w:spacing w:val="-5"/>
+        </w:rPr>
+        <w:t>Global EV Data</w:t>
+      </w:r>
+    </w:p>
+    <w:p/>
+    <w:p>
+      <w:r>
+        <w:t>IEA Global EV Data 2023.csv</w:t>
+      </w:r>
+    </w:p>
+    <w:p>
+      <w:hyperlink r:id="rId5" w:history="1">
+        <w:r>
+          <w:rPr>
+            <w:rStyle w:val="Hyperlink"/>
+          </w:rPr>
+          <w:t>https://www.iea.org/product/download/014847-000346-014845</w:t>
+        </w:r>
+      </w:hyperlink>
+    </w:p>
     <w:p/>
     <w:p>
       <w:r>
         <w:t xml:space="preserve">Emissions data set </w:t>
       </w:r>
-      <w:hyperlink r:id="rId5" w:history="1">
+      <w:hyperlink r:id="rId6" w:history="1">
         <w:r>
           <w:rPr>
             <w:rStyle w:val="Hyperlink"/>
@@ -86,7 +110,7 @@
         </w:rPr>
         <w:t xml:space="preserve"> - </w:t>
       </w:r>
-      <w:hyperlink r:id="rId6" w:history="1">
+      <w:hyperlink r:id="rId7" w:history="1">
         <w:r>
           <w:rPr>
             <w:rStyle w:val="Hyperlink"/>
@@ -528,6 +552,29 @@
       <w14:ligatures w14:val="none"/>
     </w:rPr>
   </w:style>
+  <w:style w:type="paragraph" w:styleId="Heading3">
+    <w:name w:val="heading 3"/>
+    <w:basedOn w:val="Normal"/>
+    <w:next w:val="Normal"/>
+    <w:link w:val="Heading3Char"/>
+    <w:uiPriority w:val="9"/>
+    <w:semiHidden/>
+    <w:unhideWhenUsed/>
+    <w:qFormat/>
+    <w:rsid w:val="00C50281"/>
+    <w:pPr>
+      <w:keepNext/>
+      <w:keepLines/>
+      <w:spacing w:before="40" w:after="0"/>
+      <w:outlineLvl w:val="2"/>
+    </w:pPr>
+    <w:rPr>
+      <w:rFonts w:asciiTheme="majorHAnsi" w:eastAsiaTheme="majorEastAsia" w:hAnsiTheme="majorHAnsi" w:cstheme="majorBidi"/>
+      <w:color w:val="1F3763" w:themeColor="accent1" w:themeShade="7F"/>
+      <w:sz w:val="24"/>
+      <w:szCs w:val="24"/>
+    </w:rPr>
+  </w:style>
   <w:style w:type="character" w:default="1" w:styleId="DefaultParagraphFont">
     <w:name w:val="Default Paragraph Font"/>
     <w:uiPriority w:val="1"/>
@@ -593,6 +640,32 @@
       <w:szCs w:val="48"/>
       <w:lang w:eastAsia="en-IE"/>
       <w14:ligatures w14:val="none"/>
+    </w:rPr>
+  </w:style>
+  <w:style w:type="character" w:styleId="FollowedHyperlink">
+    <w:name w:val="FollowedHyperlink"/>
+    <w:basedOn w:val="DefaultParagraphFont"/>
+    <w:uiPriority w:val="99"/>
+    <w:semiHidden/>
+    <w:unhideWhenUsed/>
+    <w:rsid w:val="00EE52BE"/>
+    <w:rPr>
+      <w:color w:val="954F72" w:themeColor="followedHyperlink"/>
+      <w:u w:val="single"/>
+    </w:rPr>
+  </w:style>
+  <w:style w:type="character" w:customStyle="1" w:styleId="Heading3Char">
+    <w:name w:val="Heading 3 Char"/>
+    <w:basedOn w:val="DefaultParagraphFont"/>
+    <w:link w:val="Heading3"/>
+    <w:uiPriority w:val="9"/>
+    <w:semiHidden/>
+    <w:rsid w:val="00C50281"/>
+    <w:rPr>
+      <w:rFonts w:asciiTheme="majorHAnsi" w:eastAsiaTheme="majorEastAsia" w:hAnsiTheme="majorHAnsi" w:cstheme="majorBidi"/>
+      <w:color w:val="1F3763" w:themeColor="accent1" w:themeShade="7F"/>
+      <w:sz w:val="24"/>
+      <w:szCs w:val="24"/>
     </w:rPr>
   </w:style>
 </w:styles>

</xml_diff>